<commit_message>
Add 14 lab (Var. 5)
</commit_message>
<xml_diff>
--- a/SE_Lab14.docx
+++ b/SE_Lab14.docx
@@ -4,126 +4,1393 @@
   <w:body>
     <w:p>
       <w:pPr>
-        <w:jc w:val="center"/>
-        <w:rPr>
-          <w:rFonts w:ascii="Times New Roman" w:hAnsi="Times New Roman" w:cs="Times New Roman"/>
-          <w:sz w:val="32"/>
+        <w:spacing w:after="0" w:line="240" w:lineRule="auto"/>
+        <w:ind w:left="0" w:firstLine="0"/>
+        <w:rPr>
+          <w:szCs w:val="28"/>
+          <w:lang w:val="en-US"/>
         </w:rPr>
       </w:pPr>
-      <w:r>
-        <w:rPr>
-          <w:rFonts w:ascii="Times New Roman" w:hAnsi="Times New Roman" w:cs="Times New Roman"/>
-          <w:sz w:val="32"/>
-        </w:rPr>
-        <w:t>15</w:t>
-      </w:r>
-      <w:r>
-        <w:rPr>
-          <w:rFonts w:ascii="Times New Roman" w:hAnsi="Times New Roman" w:cs="Times New Roman"/>
-          <w:sz w:val="32"/>
+      <w:bookmarkStart w:id="0" w:name="_GoBack"/>
+      <w:bookmarkEnd w:id="0"/>
+      <w:r>
+        <w:rPr>
+          <w:lang w:val="en-US"/>
+        </w:rPr>
+        <w:t>while(□)* (write+read+seek)*□</w:t>
+      </w:r>
+      <w:r>
+        <w:rPr>
+          <w:vertAlign w:val="superscript"/>
+          <w:lang w:val="en-US"/>
+        </w:rPr>
+        <w:t>+</w:t>
+      </w:r>
+      <w:r>
+        <w:rPr>
+          <w:lang w:val="en-US"/>
+        </w:rPr>
+        <w:t>do</w:t>
+      </w:r>
+      <w:r>
+        <w:rPr>
+          <w:szCs w:val="28"/>
+          <w:lang w:val="en-US"/>
+        </w:rPr>
+        <w:t xml:space="preserve">  - </w:t>
+      </w:r>
+      <w:r>
+        <w:rPr>
+          <w:szCs w:val="28"/>
+        </w:rPr>
+        <w:t>регулярное</w:t>
+      </w:r>
+      <w:r>
+        <w:rPr>
+          <w:szCs w:val="28"/>
+          <w:lang w:val="en-US"/>
         </w:rPr>
         <w:t xml:space="preserve"> </w:t>
       </w:r>
       <w:r>
         <w:rPr>
-          <w:rFonts w:ascii="Times New Roman" w:hAnsi="Times New Roman" w:cs="Times New Roman"/>
-          <w:sz w:val="32"/>
-        </w:rPr>
-        <w:t>вариант</w:t>
+          <w:szCs w:val="28"/>
+        </w:rPr>
+        <w:t>выражение</w:t>
       </w:r>
     </w:p>
     <w:p>
       <w:pPr>
-        <w:rPr>
-          <w:sz w:val="32"/>
+        <w:spacing w:after="0" w:line="240" w:lineRule="auto"/>
+        <w:ind w:left="0" w:firstLine="0"/>
+        <w:rPr>
+          <w:szCs w:val="28"/>
+          <w:lang w:val="en-US"/>
         </w:rPr>
       </w:pPr>
-      <w:proofErr w:type="spellStart"/>
-      <w:proofErr w:type="gramStart"/>
-      <w:r>
-        <w:rPr>
-          <w:sz w:val="32"/>
-        </w:rPr>
-        <w:t>return</w:t>
-      </w:r>
-      <w:proofErr w:type="spellEnd"/>
-      <w:r>
-        <w:rPr>
-          <w:sz w:val="32"/>
-        </w:rPr>
-        <w:t>(</w:t>
-      </w:r>
-      <w:proofErr w:type="gramEnd"/>
-      <w:r>
-        <w:rPr>
-          <w:sz w:val="32"/>
-        </w:rPr>
-        <w:t>□)* ((</w:t>
-      </w:r>
-      <w:proofErr w:type="spellStart"/>
-      <w:r>
-        <w:rPr>
-          <w:sz w:val="32"/>
-        </w:rPr>
-        <w:t>calc</w:t>
-      </w:r>
-      <w:proofErr w:type="spellEnd"/>
-      <w:r>
-        <w:rPr>
-          <w:sz w:val="32"/>
-        </w:rPr>
-        <w:t>;□ + |</w:t>
-      </w:r>
-      <w:proofErr w:type="spellStart"/>
-      <w:r>
-        <w:rPr>
-          <w:sz w:val="32"/>
-        </w:rPr>
-        <w:t>print</w:t>
-      </w:r>
-      <w:proofErr w:type="spellEnd"/>
-      <w:r>
-        <w:rPr>
-          <w:sz w:val="32"/>
-        </w:rPr>
-        <w:t xml:space="preserve">□+ );)+ □ * </w:t>
-      </w:r>
-      <w:proofErr w:type="spellStart"/>
-      <w:r>
-        <w:rPr>
-          <w:sz w:val="32"/>
-        </w:rPr>
-        <w:t>end</w:t>
-      </w:r>
-      <w:proofErr w:type="spellEnd"/>
-      <w:r>
-        <w:rPr>
-          <w:sz w:val="32"/>
-        </w:rPr>
-        <w:t>;</w:t>
-      </w:r>
     </w:p>
     <w:p>
       <w:pPr>
-        <w:rPr>
-          <w:rFonts w:ascii="Times New Roman" w:hAnsi="Times New Roman" w:cs="Times New Roman"/>
-          <w:sz w:val="44"/>
+        <w:spacing w:after="0" w:line="240" w:lineRule="auto"/>
+        <w:ind w:left="0" w:firstLine="0"/>
+        <w:rPr>
+          <w:szCs w:val="28"/>
+          <w:lang w:val="en-US"/>
         </w:rPr>
       </w:pPr>
       <w:r>
         <w:rPr>
+          <w:szCs w:val="28"/>
+        </w:rPr>
+        <w:t>задание</w:t>
+      </w:r>
+      <w:r>
+        <w:rPr>
+          <w:szCs w:val="28"/>
+          <w:lang w:val="en-US"/>
+        </w:rPr>
+        <w:t xml:space="preserve"> 3:</w:t>
+      </w:r>
+    </w:p>
+    <w:p>
+      <w:pPr>
+        <w:pStyle w:val="Default"/>
+        <w:rPr>
           <w:sz w:val="32"/>
+          <w:szCs w:val="32"/>
+          <w:lang w:val="en-US"/>
+        </w:rPr>
+      </w:pPr>
+      <w:r>
+        <w:rPr>
+          <w:sz w:val="32"/>
+          <w:szCs w:val="32"/>
+          <w:lang w:val="en-US"/>
+        </w:rPr>
+        <w:t>while, □, write, read, seek, □, do</w:t>
+      </w:r>
+    </w:p>
+    <w:p>
+      <w:pPr>
+        <w:pStyle w:val="Default"/>
+        <w:rPr>
+          <w:sz w:val="32"/>
+          <w:szCs w:val="32"/>
+          <w:lang w:val="en-US"/>
+        </w:rPr>
+      </w:pPr>
+      <w:r>
+        <w:rPr>
+          <w:sz w:val="32"/>
+          <w:szCs w:val="32"/>
+          <w:lang w:val="en-US"/>
+        </w:rPr>
+        <w:t>while, □, read, write, seek, □, do</w:t>
+      </w:r>
+    </w:p>
+    <w:p>
+      <w:pPr>
+        <w:pStyle w:val="Default"/>
+        <w:rPr>
+          <w:sz w:val="32"/>
+          <w:szCs w:val="32"/>
+          <w:lang w:val="en-US"/>
+        </w:rPr>
+      </w:pPr>
+      <w:r>
+        <w:rPr>
+          <w:sz w:val="32"/>
+          <w:szCs w:val="32"/>
+          <w:lang w:val="en-US"/>
+        </w:rPr>
+        <w:t>while, □, □, read, read,</w:t>
+      </w:r>
+      <w:r>
+        <w:rPr>
+          <w:lang w:val="en-US"/>
+        </w:rPr>
+        <w:t xml:space="preserve"> </w:t>
+      </w:r>
+      <w:r>
+        <w:rPr>
+          <w:lang w:val="en-US"/>
         </w:rPr>
         <w:t>□</w:t>
       </w:r>
       <w:r>
         <w:rPr>
+          <w:lang w:val="en-US"/>
+        </w:rPr>
+        <w:t>,</w:t>
+      </w:r>
+      <w:r>
+        <w:rPr>
           <w:sz w:val="32"/>
-        </w:rPr>
-        <w:t xml:space="preserve"> - пробел</w:t>
-      </w:r>
-      <w:bookmarkStart w:id="0" w:name="_GoBack"/>
-      <w:bookmarkEnd w:id="0"/>
+          <w:szCs w:val="32"/>
+          <w:lang w:val="en-US"/>
+        </w:rPr>
+        <w:t xml:space="preserve"> do</w:t>
+      </w:r>
+    </w:p>
+    <w:p>
+      <w:pPr>
+        <w:pStyle w:val="Default"/>
+        <w:rPr>
+          <w:sz w:val="32"/>
+          <w:szCs w:val="32"/>
+          <w:lang w:val="en-US"/>
+        </w:rPr>
+      </w:pPr>
+      <w:r>
+        <w:rPr>
+          <w:sz w:val="32"/>
+          <w:szCs w:val="32"/>
+          <w:lang w:val="en-US"/>
+        </w:rPr>
+        <w:t xml:space="preserve">while, □, read, write, write, </w:t>
+      </w:r>
+      <w:r>
+        <w:rPr>
+          <w:lang w:val="en-US"/>
+        </w:rPr>
+        <w:t>□</w:t>
+      </w:r>
+      <w:r>
+        <w:rPr>
+          <w:lang w:val="en-US"/>
+        </w:rPr>
+        <w:t>,</w:t>
+      </w:r>
+      <w:r>
+        <w:rPr>
+          <w:sz w:val="32"/>
+          <w:szCs w:val="32"/>
+          <w:lang w:val="en-US"/>
+        </w:rPr>
+        <w:t>do</w:t>
+      </w:r>
+    </w:p>
+    <w:p>
+      <w:pPr>
+        <w:pStyle w:val="Default"/>
+        <w:rPr>
+          <w:sz w:val="32"/>
+          <w:szCs w:val="32"/>
+          <w:lang w:val="en-US"/>
+        </w:rPr>
+      </w:pPr>
+      <w:r>
+        <w:rPr>
+          <w:sz w:val="32"/>
+          <w:szCs w:val="32"/>
+          <w:lang w:val="en-US"/>
+        </w:rPr>
+        <w:t>while, □, write, seek, □, □, do</w:t>
+      </w:r>
+    </w:p>
+    <w:p>
+      <w:pPr>
+        <w:pStyle w:val="Default"/>
+        <w:rPr>
+          <w:sz w:val="32"/>
+          <w:szCs w:val="32"/>
+          <w:lang w:val="en-US"/>
+        </w:rPr>
+      </w:pPr>
+      <w:r>
+        <w:rPr>
+          <w:sz w:val="32"/>
+          <w:szCs w:val="32"/>
+          <w:lang w:val="en-US"/>
+        </w:rPr>
+        <w:t>while, □</w:t>
+      </w:r>
+      <w:r>
+        <w:rPr>
+          <w:sz w:val="32"/>
+          <w:szCs w:val="32"/>
+          <w:lang w:val="en-US"/>
+        </w:rPr>
+        <w:t>, seek, seek, write,</w:t>
+      </w:r>
+      <w:r>
+        <w:rPr>
+          <w:lang w:val="en-US"/>
+        </w:rPr>
+        <w:t>□</w:t>
+      </w:r>
+      <w:r>
+        <w:rPr>
+          <w:lang w:val="en-US"/>
+        </w:rPr>
+        <w:t>,</w:t>
+      </w:r>
+      <w:r>
+        <w:rPr>
+          <w:sz w:val="32"/>
+          <w:szCs w:val="32"/>
+          <w:lang w:val="en-US"/>
+        </w:rPr>
+        <w:t>do</w:t>
+      </w:r>
+    </w:p>
+    <w:p>
+      <w:pPr>
+        <w:pStyle w:val="Default"/>
+        <w:rPr>
+          <w:sz w:val="32"/>
+          <w:szCs w:val="32"/>
+          <w:lang w:val="en-US"/>
+        </w:rPr>
+      </w:pPr>
+      <w:r>
+        <w:rPr>
+          <w:sz w:val="32"/>
+          <w:szCs w:val="32"/>
+          <w:lang w:val="en-US"/>
+        </w:rPr>
+        <w:t>while, □, seek, □, □, do</w:t>
+      </w:r>
+    </w:p>
+    <w:p>
+      <w:pPr>
+        <w:pStyle w:val="Default"/>
+        <w:rPr>
+          <w:lang w:val="en-US"/>
+        </w:rPr>
+      </w:pPr>
+    </w:p>
+    <w:p>
+      <w:pPr>
+        <w:pStyle w:val="Default"/>
+        <w:rPr>
+          <w:sz w:val="28"/>
+          <w:szCs w:val="28"/>
+        </w:rPr>
+      </w:pPr>
+      <w:r>
+        <w:rPr>
+          <w:sz w:val="28"/>
+          <w:szCs w:val="28"/>
+        </w:rPr>
+        <w:t>задание 4:</w:t>
+      </w:r>
+    </w:p>
+    <w:tbl>
+      <w:tblPr>
+        <w:tblStyle w:val="a3"/>
+        <w:tblW w:w="9497" w:type="dxa"/>
+        <w:tblLook w:val="04A0" w:firstRow="1" w:lastRow="0" w:firstColumn="1" w:lastColumn="0" w:noHBand="0" w:noVBand="1"/>
+      </w:tblPr>
+      <w:tblGrid>
+        <w:gridCol w:w="1187"/>
+        <w:gridCol w:w="1187"/>
+        <w:gridCol w:w="1449"/>
+        <w:gridCol w:w="925"/>
+        <w:gridCol w:w="1187"/>
+        <w:gridCol w:w="1187"/>
+        <w:gridCol w:w="1187"/>
+        <w:gridCol w:w="1188"/>
+      </w:tblGrid>
+      <w:tr>
+        <w:trPr>
+          <w:trHeight w:val="258"/>
+        </w:trPr>
+        <w:tc>
+          <w:tcPr>
+            <w:tcW w:w="1187" w:type="dxa"/>
+          </w:tcPr>
+          <w:p>
+            <w:pPr>
+              <w:pStyle w:val="Default"/>
+              <w:rPr>
+                <w:sz w:val="28"/>
+                <w:szCs w:val="28"/>
+              </w:rPr>
+            </w:pPr>
+          </w:p>
+        </w:tc>
+        <w:tc>
+          <w:tcPr>
+            <w:tcW w:w="1187" w:type="dxa"/>
+          </w:tcPr>
+          <w:p>
+            <w:pPr>
+              <w:pStyle w:val="Default"/>
+              <w:rPr>
+                <w:sz w:val="28"/>
+                <w:szCs w:val="28"/>
+                <w:lang w:val="en-US"/>
+              </w:rPr>
+            </w:pPr>
+            <w:r>
+              <w:rPr>
+                <w:sz w:val="28"/>
+                <w:szCs w:val="28"/>
+                <w:lang w:val="en-US"/>
+              </w:rPr>
+              <w:t>while</w:t>
+            </w:r>
+          </w:p>
+        </w:tc>
+        <w:tc>
+          <w:tcPr>
+            <w:tcW w:w="1449" w:type="dxa"/>
+          </w:tcPr>
+          <w:p>
+            <w:pPr>
+              <w:pStyle w:val="Default"/>
+              <w:rPr>
+                <w:sz w:val="28"/>
+                <w:szCs w:val="28"/>
+              </w:rPr>
+            </w:pPr>
+            <w:r>
+              <w:rPr>
+                <w:sz w:val="28"/>
+                <w:szCs w:val="28"/>
+                <w:lang w:val="en-US"/>
+              </w:rPr>
+              <w:t>□</w:t>
+            </w:r>
+          </w:p>
+        </w:tc>
+        <w:tc>
+          <w:tcPr>
+            <w:tcW w:w="925" w:type="dxa"/>
+          </w:tcPr>
+          <w:p>
+            <w:pPr>
+              <w:pStyle w:val="Default"/>
+              <w:rPr>
+                <w:sz w:val="28"/>
+                <w:szCs w:val="28"/>
+              </w:rPr>
+            </w:pPr>
+            <w:r>
+              <w:rPr>
+                <w:sz w:val="28"/>
+                <w:szCs w:val="28"/>
+              </w:rPr>
+              <w:t>λ</w:t>
+            </w:r>
+          </w:p>
+        </w:tc>
+        <w:tc>
+          <w:tcPr>
+            <w:tcW w:w="1187" w:type="dxa"/>
+          </w:tcPr>
+          <w:p>
+            <w:pPr>
+              <w:pStyle w:val="Default"/>
+              <w:rPr>
+                <w:sz w:val="28"/>
+                <w:szCs w:val="28"/>
+                <w:lang w:val="en-US"/>
+              </w:rPr>
+            </w:pPr>
+            <w:r>
+              <w:rPr>
+                <w:sz w:val="28"/>
+                <w:szCs w:val="28"/>
+                <w:lang w:val="en-US"/>
+              </w:rPr>
+              <w:t>write</w:t>
+            </w:r>
+          </w:p>
+        </w:tc>
+        <w:tc>
+          <w:tcPr>
+            <w:tcW w:w="1187" w:type="dxa"/>
+          </w:tcPr>
+          <w:p>
+            <w:pPr>
+              <w:pStyle w:val="Default"/>
+              <w:rPr>
+                <w:sz w:val="28"/>
+                <w:szCs w:val="28"/>
+                <w:lang w:val="en-US"/>
+              </w:rPr>
+            </w:pPr>
+            <w:r>
+              <w:rPr>
+                <w:sz w:val="28"/>
+                <w:szCs w:val="28"/>
+                <w:lang w:val="en-US"/>
+              </w:rPr>
+              <w:t>read</w:t>
+            </w:r>
+          </w:p>
+        </w:tc>
+        <w:tc>
+          <w:tcPr>
+            <w:tcW w:w="1187" w:type="dxa"/>
+          </w:tcPr>
+          <w:p>
+            <w:pPr>
+              <w:pStyle w:val="Default"/>
+              <w:rPr>
+                <w:sz w:val="28"/>
+                <w:szCs w:val="28"/>
+                <w:lang w:val="en-US"/>
+              </w:rPr>
+            </w:pPr>
+            <w:r>
+              <w:rPr>
+                <w:sz w:val="28"/>
+                <w:szCs w:val="28"/>
+                <w:lang w:val="en-US"/>
+              </w:rPr>
+              <w:t>seek</w:t>
+            </w:r>
+          </w:p>
+        </w:tc>
+        <w:tc>
+          <w:tcPr>
+            <w:tcW w:w="1188" w:type="dxa"/>
+          </w:tcPr>
+          <w:p>
+            <w:pPr>
+              <w:pStyle w:val="Default"/>
+              <w:rPr>
+                <w:sz w:val="28"/>
+                <w:szCs w:val="28"/>
+                <w:lang w:val="en-US"/>
+              </w:rPr>
+            </w:pPr>
+            <w:r>
+              <w:rPr>
+                <w:sz w:val="28"/>
+                <w:szCs w:val="28"/>
+                <w:lang w:val="en-US"/>
+              </w:rPr>
+              <w:t>do</w:t>
+            </w:r>
+          </w:p>
+        </w:tc>
+      </w:tr>
+      <w:tr>
+        <w:trPr>
+          <w:trHeight w:val="248"/>
+        </w:trPr>
+        <w:tc>
+          <w:tcPr>
+            <w:tcW w:w="1187" w:type="dxa"/>
+          </w:tcPr>
+          <w:p>
+            <w:pPr>
+              <w:pStyle w:val="Default"/>
+              <w:rPr>
+                <w:sz w:val="28"/>
+                <w:szCs w:val="28"/>
+                <w:lang w:val="en-US"/>
+              </w:rPr>
+            </w:pPr>
+            <w:r>
+              <w:rPr>
+                <w:sz w:val="28"/>
+                <w:szCs w:val="28"/>
+                <w:lang w:val="en-US"/>
+              </w:rPr>
+              <w:t>S1</w:t>
+            </w:r>
+          </w:p>
+        </w:tc>
+        <w:tc>
+          <w:tcPr>
+            <w:tcW w:w="1187" w:type="dxa"/>
+          </w:tcPr>
+          <w:p>
+            <w:pPr>
+              <w:pStyle w:val="Default"/>
+              <w:rPr>
+                <w:sz w:val="28"/>
+                <w:szCs w:val="28"/>
+                <w:lang w:val="en-US"/>
+              </w:rPr>
+            </w:pPr>
+            <w:r>
+              <w:rPr>
+                <w:sz w:val="28"/>
+                <w:szCs w:val="28"/>
+                <w:lang w:val="en-US"/>
+              </w:rPr>
+              <w:t>S2</w:t>
+            </w:r>
+          </w:p>
+        </w:tc>
+        <w:tc>
+          <w:tcPr>
+            <w:tcW w:w="1449" w:type="dxa"/>
+          </w:tcPr>
+          <w:p>
+            <w:pPr>
+              <w:pStyle w:val="Default"/>
+              <w:rPr>
+                <w:sz w:val="28"/>
+                <w:szCs w:val="28"/>
+              </w:rPr>
+            </w:pPr>
+          </w:p>
+        </w:tc>
+        <w:tc>
+          <w:tcPr>
+            <w:tcW w:w="925" w:type="dxa"/>
+          </w:tcPr>
+          <w:p>
+            <w:pPr>
+              <w:pStyle w:val="Default"/>
+              <w:rPr>
+                <w:sz w:val="28"/>
+                <w:szCs w:val="28"/>
+              </w:rPr>
+            </w:pPr>
+          </w:p>
+        </w:tc>
+        <w:tc>
+          <w:tcPr>
+            <w:tcW w:w="1187" w:type="dxa"/>
+          </w:tcPr>
+          <w:p>
+            <w:pPr>
+              <w:pStyle w:val="Default"/>
+              <w:rPr>
+                <w:sz w:val="28"/>
+                <w:szCs w:val="28"/>
+              </w:rPr>
+            </w:pPr>
+          </w:p>
+        </w:tc>
+        <w:tc>
+          <w:tcPr>
+            <w:tcW w:w="1187" w:type="dxa"/>
+          </w:tcPr>
+          <w:p>
+            <w:pPr>
+              <w:pStyle w:val="Default"/>
+              <w:rPr>
+                <w:sz w:val="28"/>
+                <w:szCs w:val="28"/>
+              </w:rPr>
+            </w:pPr>
+          </w:p>
+        </w:tc>
+        <w:tc>
+          <w:tcPr>
+            <w:tcW w:w="1187" w:type="dxa"/>
+          </w:tcPr>
+          <w:p>
+            <w:pPr>
+              <w:pStyle w:val="Default"/>
+              <w:rPr>
+                <w:sz w:val="28"/>
+                <w:szCs w:val="28"/>
+              </w:rPr>
+            </w:pPr>
+          </w:p>
+        </w:tc>
+        <w:tc>
+          <w:tcPr>
+            <w:tcW w:w="1188" w:type="dxa"/>
+          </w:tcPr>
+          <w:p>
+            <w:pPr>
+              <w:pStyle w:val="Default"/>
+              <w:rPr>
+                <w:sz w:val="28"/>
+                <w:szCs w:val="28"/>
+              </w:rPr>
+            </w:pPr>
+            <w:r>
+              <w:rPr>
+                <w:rFonts w:ascii="Symbol" w:hAnsi="Symbol" w:cs="Symbol"/>
+                <w:color w:val="auto"/>
+                <w:sz w:val="34"/>
+                <w:szCs w:val="34"/>
+              </w:rPr>
+              <w:t></w:t>
+            </w:r>
+          </w:p>
+        </w:tc>
+      </w:tr>
+      <w:tr>
+        <w:trPr>
+          <w:trHeight w:val="258"/>
+        </w:trPr>
+        <w:tc>
+          <w:tcPr>
+            <w:tcW w:w="1187" w:type="dxa"/>
+          </w:tcPr>
+          <w:p>
+            <w:pPr>
+              <w:pStyle w:val="Default"/>
+              <w:rPr>
+                <w:sz w:val="28"/>
+                <w:szCs w:val="28"/>
+                <w:lang w:val="en-US"/>
+              </w:rPr>
+            </w:pPr>
+            <w:r>
+              <w:rPr>
+                <w:sz w:val="28"/>
+                <w:szCs w:val="28"/>
+                <w:lang w:val="en-US"/>
+              </w:rPr>
+              <w:t>S2</w:t>
+            </w:r>
+          </w:p>
+        </w:tc>
+        <w:tc>
+          <w:tcPr>
+            <w:tcW w:w="1187" w:type="dxa"/>
+          </w:tcPr>
+          <w:p>
+            <w:pPr>
+              <w:pStyle w:val="Default"/>
+              <w:rPr>
+                <w:sz w:val="28"/>
+                <w:szCs w:val="28"/>
+              </w:rPr>
+            </w:pPr>
+          </w:p>
+        </w:tc>
+        <w:tc>
+          <w:tcPr>
+            <w:tcW w:w="1449" w:type="dxa"/>
+          </w:tcPr>
+          <w:p>
+            <w:pPr>
+              <w:pStyle w:val="Default"/>
+              <w:rPr>
+                <w:sz w:val="28"/>
+                <w:szCs w:val="28"/>
+                <w:lang w:val="en-US"/>
+              </w:rPr>
+            </w:pPr>
+            <w:r>
+              <w:rPr>
+                <w:sz w:val="28"/>
+                <w:szCs w:val="28"/>
+                <w:lang w:val="en-US"/>
+              </w:rPr>
+              <w:t>S2, S3</w:t>
+            </w:r>
+          </w:p>
+        </w:tc>
+        <w:tc>
+          <w:tcPr>
+            <w:tcW w:w="925" w:type="dxa"/>
+          </w:tcPr>
+          <w:p>
+            <w:pPr>
+              <w:pStyle w:val="Default"/>
+              <w:rPr>
+                <w:sz w:val="28"/>
+                <w:szCs w:val="28"/>
+                <w:lang w:val="en-US"/>
+              </w:rPr>
+            </w:pPr>
+            <w:r>
+              <w:rPr>
+                <w:sz w:val="28"/>
+                <w:szCs w:val="28"/>
+                <w:lang w:val="en-US"/>
+              </w:rPr>
+              <w:t>S3</w:t>
+            </w:r>
+          </w:p>
+        </w:tc>
+        <w:tc>
+          <w:tcPr>
+            <w:tcW w:w="1187" w:type="dxa"/>
+          </w:tcPr>
+          <w:p>
+            <w:pPr>
+              <w:pStyle w:val="Default"/>
+              <w:rPr>
+                <w:sz w:val="28"/>
+                <w:szCs w:val="28"/>
+              </w:rPr>
+            </w:pPr>
+          </w:p>
+        </w:tc>
+        <w:tc>
+          <w:tcPr>
+            <w:tcW w:w="1187" w:type="dxa"/>
+          </w:tcPr>
+          <w:p>
+            <w:pPr>
+              <w:pStyle w:val="Default"/>
+              <w:rPr>
+                <w:sz w:val="28"/>
+                <w:szCs w:val="28"/>
+              </w:rPr>
+            </w:pPr>
+          </w:p>
+        </w:tc>
+        <w:tc>
+          <w:tcPr>
+            <w:tcW w:w="1187" w:type="dxa"/>
+          </w:tcPr>
+          <w:p>
+            <w:pPr>
+              <w:pStyle w:val="Default"/>
+              <w:rPr>
+                <w:sz w:val="28"/>
+                <w:szCs w:val="28"/>
+              </w:rPr>
+            </w:pPr>
+          </w:p>
+        </w:tc>
+        <w:tc>
+          <w:tcPr>
+            <w:tcW w:w="1188" w:type="dxa"/>
+          </w:tcPr>
+          <w:p>
+            <w:pPr>
+              <w:pStyle w:val="Default"/>
+              <w:rPr>
+                <w:sz w:val="28"/>
+                <w:szCs w:val="28"/>
+              </w:rPr>
+            </w:pPr>
+            <w:r>
+              <w:rPr>
+                <w:rFonts w:ascii="Symbol" w:hAnsi="Symbol" w:cs="Symbol"/>
+                <w:color w:val="auto"/>
+                <w:sz w:val="34"/>
+                <w:szCs w:val="34"/>
+              </w:rPr>
+              <w:t></w:t>
+            </w:r>
+          </w:p>
+        </w:tc>
+      </w:tr>
+      <w:tr>
+        <w:trPr>
+          <w:trHeight w:val="258"/>
+        </w:trPr>
+        <w:tc>
+          <w:tcPr>
+            <w:tcW w:w="1187" w:type="dxa"/>
+          </w:tcPr>
+          <w:p>
+            <w:pPr>
+              <w:pStyle w:val="Default"/>
+              <w:rPr>
+                <w:sz w:val="28"/>
+                <w:szCs w:val="28"/>
+                <w:lang w:val="en-US"/>
+              </w:rPr>
+            </w:pPr>
+            <w:r>
+              <w:rPr>
+                <w:sz w:val="28"/>
+                <w:szCs w:val="28"/>
+                <w:lang w:val="en-US"/>
+              </w:rPr>
+              <w:t>S3</w:t>
+            </w:r>
+          </w:p>
+        </w:tc>
+        <w:tc>
+          <w:tcPr>
+            <w:tcW w:w="1187" w:type="dxa"/>
+          </w:tcPr>
+          <w:p>
+            <w:pPr>
+              <w:pStyle w:val="Default"/>
+              <w:rPr>
+                <w:sz w:val="28"/>
+                <w:szCs w:val="28"/>
+              </w:rPr>
+            </w:pPr>
+          </w:p>
+        </w:tc>
+        <w:tc>
+          <w:tcPr>
+            <w:tcW w:w="1449" w:type="dxa"/>
+          </w:tcPr>
+          <w:p>
+            <w:pPr>
+              <w:pStyle w:val="Default"/>
+              <w:rPr>
+                <w:sz w:val="28"/>
+                <w:szCs w:val="28"/>
+                <w:lang w:val="en-US"/>
+              </w:rPr>
+            </w:pPr>
+          </w:p>
+        </w:tc>
+        <w:tc>
+          <w:tcPr>
+            <w:tcW w:w="925" w:type="dxa"/>
+          </w:tcPr>
+          <w:p>
+            <w:pPr>
+              <w:pStyle w:val="Default"/>
+              <w:rPr>
+                <w:sz w:val="28"/>
+                <w:szCs w:val="28"/>
+                <w:lang w:val="en-US"/>
+              </w:rPr>
+            </w:pPr>
+            <w:r>
+              <w:rPr>
+                <w:sz w:val="28"/>
+                <w:szCs w:val="28"/>
+                <w:lang w:val="en-US"/>
+              </w:rPr>
+              <w:t>S4</w:t>
+            </w:r>
+          </w:p>
+        </w:tc>
+        <w:tc>
+          <w:tcPr>
+            <w:tcW w:w="1187" w:type="dxa"/>
+          </w:tcPr>
+          <w:p>
+            <w:pPr>
+              <w:pStyle w:val="Default"/>
+              <w:rPr>
+                <w:sz w:val="28"/>
+                <w:szCs w:val="28"/>
+                <w:lang w:val="en-US"/>
+              </w:rPr>
+            </w:pPr>
+            <w:r>
+              <w:rPr>
+                <w:sz w:val="28"/>
+                <w:szCs w:val="28"/>
+                <w:lang w:val="en-US"/>
+              </w:rPr>
+              <w:t>S3, S4</w:t>
+            </w:r>
+          </w:p>
+        </w:tc>
+        <w:tc>
+          <w:tcPr>
+            <w:tcW w:w="1187" w:type="dxa"/>
+          </w:tcPr>
+          <w:p>
+            <w:pPr>
+              <w:pStyle w:val="Default"/>
+              <w:rPr>
+                <w:sz w:val="28"/>
+                <w:szCs w:val="28"/>
+              </w:rPr>
+            </w:pPr>
+            <w:r>
+              <w:rPr>
+                <w:sz w:val="28"/>
+                <w:szCs w:val="28"/>
+                <w:lang w:val="en-US"/>
+              </w:rPr>
+              <w:t>S3, S4</w:t>
+            </w:r>
+          </w:p>
+        </w:tc>
+        <w:tc>
+          <w:tcPr>
+            <w:tcW w:w="1187" w:type="dxa"/>
+          </w:tcPr>
+          <w:p>
+            <w:pPr>
+              <w:pStyle w:val="Default"/>
+              <w:rPr>
+                <w:sz w:val="28"/>
+                <w:szCs w:val="28"/>
+              </w:rPr>
+            </w:pPr>
+            <w:r>
+              <w:rPr>
+                <w:sz w:val="28"/>
+                <w:szCs w:val="28"/>
+                <w:lang w:val="en-US"/>
+              </w:rPr>
+              <w:t>S3, S4</w:t>
+            </w:r>
+          </w:p>
+        </w:tc>
+        <w:tc>
+          <w:tcPr>
+            <w:tcW w:w="1188" w:type="dxa"/>
+          </w:tcPr>
+          <w:p>
+            <w:pPr>
+              <w:pStyle w:val="Default"/>
+              <w:rPr>
+                <w:sz w:val="28"/>
+                <w:szCs w:val="28"/>
+              </w:rPr>
+            </w:pPr>
+            <w:r>
+              <w:rPr>
+                <w:rFonts w:ascii="Symbol" w:hAnsi="Symbol" w:cs="Symbol"/>
+                <w:color w:val="auto"/>
+                <w:sz w:val="34"/>
+                <w:szCs w:val="34"/>
+              </w:rPr>
+              <w:t></w:t>
+            </w:r>
+          </w:p>
+        </w:tc>
+      </w:tr>
+      <w:tr>
+        <w:trPr>
+          <w:trHeight w:val="248"/>
+        </w:trPr>
+        <w:tc>
+          <w:tcPr>
+            <w:tcW w:w="1187" w:type="dxa"/>
+          </w:tcPr>
+          <w:p>
+            <w:pPr>
+              <w:pStyle w:val="Default"/>
+              <w:rPr>
+                <w:sz w:val="28"/>
+                <w:szCs w:val="28"/>
+                <w:lang w:val="en-US"/>
+              </w:rPr>
+            </w:pPr>
+            <w:r>
+              <w:rPr>
+                <w:sz w:val="28"/>
+                <w:szCs w:val="28"/>
+                <w:lang w:val="en-US"/>
+              </w:rPr>
+              <w:t>S4</w:t>
+            </w:r>
+          </w:p>
+        </w:tc>
+        <w:tc>
+          <w:tcPr>
+            <w:tcW w:w="1187" w:type="dxa"/>
+          </w:tcPr>
+          <w:p>
+            <w:pPr>
+              <w:pStyle w:val="Default"/>
+              <w:rPr>
+                <w:sz w:val="28"/>
+                <w:szCs w:val="28"/>
+              </w:rPr>
+            </w:pPr>
+          </w:p>
+        </w:tc>
+        <w:tc>
+          <w:tcPr>
+            <w:tcW w:w="1449" w:type="dxa"/>
+          </w:tcPr>
+          <w:p>
+            <w:pPr>
+              <w:pStyle w:val="Default"/>
+              <w:rPr>
+                <w:sz w:val="28"/>
+                <w:szCs w:val="28"/>
+                <w:lang w:val="en-US"/>
+              </w:rPr>
+            </w:pPr>
+            <w:r>
+              <w:rPr>
+                <w:sz w:val="28"/>
+                <w:szCs w:val="28"/>
+                <w:lang w:val="en-US"/>
+              </w:rPr>
+              <w:t>S</w:t>
+            </w:r>
+            <w:r>
+              <w:rPr>
+                <w:sz w:val="28"/>
+                <w:szCs w:val="28"/>
+                <w:lang w:val="en-US"/>
+              </w:rPr>
+              <w:t>4, S5</w:t>
+            </w:r>
+          </w:p>
+        </w:tc>
+        <w:tc>
+          <w:tcPr>
+            <w:tcW w:w="925" w:type="dxa"/>
+          </w:tcPr>
+          <w:p>
+            <w:pPr>
+              <w:pStyle w:val="Default"/>
+              <w:rPr>
+                <w:sz w:val="28"/>
+                <w:szCs w:val="28"/>
+              </w:rPr>
+            </w:pPr>
+          </w:p>
+        </w:tc>
+        <w:tc>
+          <w:tcPr>
+            <w:tcW w:w="1187" w:type="dxa"/>
+          </w:tcPr>
+          <w:p>
+            <w:pPr>
+              <w:pStyle w:val="Default"/>
+              <w:rPr>
+                <w:sz w:val="28"/>
+                <w:szCs w:val="28"/>
+                <w:lang w:val="en-US"/>
+              </w:rPr>
+            </w:pPr>
+          </w:p>
+        </w:tc>
+        <w:tc>
+          <w:tcPr>
+            <w:tcW w:w="1187" w:type="dxa"/>
+          </w:tcPr>
+          <w:p>
+            <w:pPr>
+              <w:pStyle w:val="Default"/>
+              <w:rPr>
+                <w:sz w:val="28"/>
+                <w:szCs w:val="28"/>
+                <w:lang w:val="en-US"/>
+              </w:rPr>
+            </w:pPr>
+          </w:p>
+        </w:tc>
+        <w:tc>
+          <w:tcPr>
+            <w:tcW w:w="1187" w:type="dxa"/>
+          </w:tcPr>
+          <w:p>
+            <w:pPr>
+              <w:pStyle w:val="Default"/>
+              <w:rPr>
+                <w:sz w:val="28"/>
+                <w:szCs w:val="28"/>
+                <w:lang w:val="en-US"/>
+              </w:rPr>
+            </w:pPr>
+          </w:p>
+        </w:tc>
+        <w:tc>
+          <w:tcPr>
+            <w:tcW w:w="1188" w:type="dxa"/>
+          </w:tcPr>
+          <w:p>
+            <w:pPr>
+              <w:pStyle w:val="Default"/>
+              <w:rPr>
+                <w:sz w:val="28"/>
+                <w:szCs w:val="28"/>
+              </w:rPr>
+            </w:pPr>
+            <w:r>
+              <w:rPr>
+                <w:rFonts w:ascii="Symbol" w:hAnsi="Symbol" w:cs="Symbol"/>
+                <w:color w:val="auto"/>
+                <w:sz w:val="34"/>
+                <w:szCs w:val="34"/>
+              </w:rPr>
+              <w:t></w:t>
+            </w:r>
+          </w:p>
+        </w:tc>
+      </w:tr>
+      <w:tr>
+        <w:trPr>
+          <w:trHeight w:val="258"/>
+        </w:trPr>
+        <w:tc>
+          <w:tcPr>
+            <w:tcW w:w="1187" w:type="dxa"/>
+          </w:tcPr>
+          <w:p>
+            <w:pPr>
+              <w:pStyle w:val="Default"/>
+              <w:rPr>
+                <w:sz w:val="28"/>
+                <w:szCs w:val="28"/>
+                <w:lang w:val="en-US"/>
+              </w:rPr>
+            </w:pPr>
+            <w:r>
+              <w:rPr>
+                <w:sz w:val="28"/>
+                <w:szCs w:val="28"/>
+                <w:lang w:val="en-US"/>
+              </w:rPr>
+              <w:t>S5</w:t>
+            </w:r>
+          </w:p>
+        </w:tc>
+        <w:tc>
+          <w:tcPr>
+            <w:tcW w:w="1187" w:type="dxa"/>
+          </w:tcPr>
+          <w:p>
+            <w:pPr>
+              <w:pStyle w:val="Default"/>
+              <w:rPr>
+                <w:sz w:val="28"/>
+                <w:szCs w:val="28"/>
+              </w:rPr>
+            </w:pPr>
+          </w:p>
+        </w:tc>
+        <w:tc>
+          <w:tcPr>
+            <w:tcW w:w="1449" w:type="dxa"/>
+          </w:tcPr>
+          <w:p>
+            <w:pPr>
+              <w:pStyle w:val="Default"/>
+              <w:rPr>
+                <w:sz w:val="28"/>
+                <w:szCs w:val="28"/>
+                <w:lang w:val="en-US"/>
+              </w:rPr>
+            </w:pPr>
+          </w:p>
+        </w:tc>
+        <w:tc>
+          <w:tcPr>
+            <w:tcW w:w="925" w:type="dxa"/>
+          </w:tcPr>
+          <w:p>
+            <w:pPr>
+              <w:pStyle w:val="Default"/>
+              <w:rPr>
+                <w:sz w:val="28"/>
+                <w:szCs w:val="28"/>
+              </w:rPr>
+            </w:pPr>
+          </w:p>
+        </w:tc>
+        <w:tc>
+          <w:tcPr>
+            <w:tcW w:w="1187" w:type="dxa"/>
+          </w:tcPr>
+          <w:p>
+            <w:pPr>
+              <w:pStyle w:val="Default"/>
+              <w:rPr>
+                <w:sz w:val="28"/>
+                <w:szCs w:val="28"/>
+              </w:rPr>
+            </w:pPr>
+          </w:p>
+        </w:tc>
+        <w:tc>
+          <w:tcPr>
+            <w:tcW w:w="1187" w:type="dxa"/>
+          </w:tcPr>
+          <w:p>
+            <w:pPr>
+              <w:pStyle w:val="Default"/>
+              <w:rPr>
+                <w:sz w:val="28"/>
+                <w:szCs w:val="28"/>
+              </w:rPr>
+            </w:pPr>
+          </w:p>
+        </w:tc>
+        <w:tc>
+          <w:tcPr>
+            <w:tcW w:w="1187" w:type="dxa"/>
+          </w:tcPr>
+          <w:p>
+            <w:pPr>
+              <w:pStyle w:val="Default"/>
+              <w:rPr>
+                <w:sz w:val="28"/>
+                <w:szCs w:val="28"/>
+                <w:lang w:val="en-US"/>
+              </w:rPr>
+            </w:pPr>
+          </w:p>
+        </w:tc>
+        <w:tc>
+          <w:tcPr>
+            <w:tcW w:w="1188" w:type="dxa"/>
+          </w:tcPr>
+          <w:p>
+            <w:pPr>
+              <w:pStyle w:val="Default"/>
+              <w:rPr>
+                <w:sz w:val="28"/>
+                <w:szCs w:val="28"/>
+              </w:rPr>
+            </w:pPr>
+            <w:r>
+              <w:rPr>
+                <w:rFonts w:ascii="Symbol" w:hAnsi="Symbol" w:cs="Symbol"/>
+                <w:color w:val="auto"/>
+                <w:sz w:val="34"/>
+                <w:szCs w:val="34"/>
+              </w:rPr>
+              <w:t></w:t>
+            </w:r>
+            <w:r>
+              <w:rPr>
+                <w:rFonts w:ascii="Symbol" w:hAnsi="Symbol" w:cs="Symbol"/>
+                <w:color w:val="auto"/>
+                <w:sz w:val="34"/>
+                <w:szCs w:val="34"/>
+                <w:lang w:val="en-US"/>
+              </w:rPr>
+              <w:t></w:t>
+            </w:r>
+          </w:p>
+        </w:tc>
+      </w:tr>
+    </w:tbl>
+    <w:p>
+      <w:pPr>
+        <w:pStyle w:val="Default"/>
+        <w:rPr>
+          <w:sz w:val="28"/>
+          <w:szCs w:val="28"/>
+        </w:rPr>
+      </w:pPr>
+    </w:p>
+    <w:p>
+      <w:pPr>
+        <w:pStyle w:val="Default"/>
+        <w:rPr>
+          <w:b/>
+          <w:bCs/>
+          <w:sz w:val="28"/>
+          <w:szCs w:val="28"/>
+        </w:rPr>
+      </w:pPr>
+    </w:p>
+    <w:p>
+      <w:pPr>
+        <w:spacing w:after="0" w:line="240" w:lineRule="auto"/>
+        <w:ind w:left="0" w:firstLine="0"/>
+        <w:rPr>
+          <w:szCs w:val="28"/>
+          <w:lang w:val="en-US"/>
+        </w:rPr>
+      </w:pPr>
+    </w:p>
+    <w:p>
+      <w:pPr>
+        <w:spacing w:after="0" w:line="240" w:lineRule="auto"/>
+        <w:ind w:left="0" w:firstLine="0"/>
+        <w:rPr>
+          <w:szCs w:val="28"/>
+        </w:rPr>
+      </w:pPr>
+      <w:r>
+        <w:rPr>
+          <w:szCs w:val="28"/>
+        </w:rPr>
+        <w:t>Задание 5:</w:t>
+      </w:r>
+    </w:p>
+    <w:p>
+      <w:pPr>
+        <w:spacing w:after="0" w:line="240" w:lineRule="auto"/>
+        <w:ind w:left="0" w:firstLine="0"/>
+        <w:jc w:val="center"/>
+        <w:rPr>
+          <w:szCs w:val="28"/>
+        </w:rPr>
+      </w:pPr>
+      <w:r>
+        <w:rPr>
+          <w:noProof/>
+          <w:lang w:val="en-US" w:eastAsia="en-US"/>
+        </w:rPr>
+        <w:drawing>
+          <wp:inline distT="0" distB="0" distL="0" distR="0" wp14:anchorId="35760610" wp14:editId="0BD35AFF">
+            <wp:extent cx="3686175" cy="3914775"/>
+            <wp:effectExtent l="0" t="0" r="9525" b="9525"/>
+            <wp:docPr id="1" name="Рисунок 1"/>
+            <wp:cNvGraphicFramePr>
+              <a:graphicFrameLocks xmlns:a="http://schemas.openxmlformats.org/drawingml/2006/main" noChangeAspect="1"/>
+            </wp:cNvGraphicFramePr>
+            <a:graphic xmlns:a="http://schemas.openxmlformats.org/drawingml/2006/main">
+              <a:graphicData uri="http://schemas.openxmlformats.org/drawingml/2006/picture">
+                <pic:pic xmlns:pic="http://schemas.openxmlformats.org/drawingml/2006/picture">
+                  <pic:nvPicPr>
+                    <pic:cNvPr id="1" name=""/>
+                    <pic:cNvPicPr/>
+                  </pic:nvPicPr>
+                  <pic:blipFill>
+                    <a:blip r:embed="rId4"/>
+                    <a:stretch>
+                      <a:fillRect/>
+                    </a:stretch>
+                  </pic:blipFill>
+                  <pic:spPr>
+                    <a:xfrm>
+                      <a:off x="0" y="0"/>
+                      <a:ext cx="3686175" cy="3914775"/>
+                    </a:xfrm>
+                    <a:prstGeom prst="rect">
+                      <a:avLst/>
+                    </a:prstGeom>
+                  </pic:spPr>
+                </pic:pic>
+              </a:graphicData>
+            </a:graphic>
+          </wp:inline>
+        </w:drawing>
+      </w:r>
+    </w:p>
+    <w:p>
+      <w:pPr>
+        <w:spacing w:after="0" w:line="240" w:lineRule="auto"/>
+        <w:ind w:left="0" w:firstLine="0"/>
+        <w:rPr>
+          <w:szCs w:val="28"/>
+          <w:lang w:val="en-US"/>
+        </w:rPr>
+      </w:pPr>
+    </w:p>
+    <w:p>
+      <w:pPr>
+        <w:rPr>
+          <w:lang w:val="en-US"/>
+        </w:rPr>
+      </w:pPr>
     </w:p>
     <w:sectPr>
       <w:pgSz w:w="11906" w:h="16838"/>
@@ -528,6 +1795,17 @@
   <w:style w:type="paragraph" w:default="1" w:styleId="a">
     <w:name w:val="Normal"/>
     <w:qFormat/>
+    <w:rsid w:val="005E655C"/>
+    <w:pPr>
+      <w:spacing w:after="65" w:line="256" w:lineRule="auto"/>
+      <w:ind w:left="233" w:hanging="10"/>
+    </w:pPr>
+    <w:rPr>
+      <w:rFonts w:ascii="Times New Roman" w:eastAsia="Times New Roman" w:hAnsi="Times New Roman" w:cs="Times New Roman"/>
+      <w:color w:val="000000"/>
+      <w:sz w:val="28"/>
+      <w:lang w:eastAsia="ru-RU"/>
+    </w:rPr>
   </w:style>
   <w:style w:type="character" w:default="1" w:styleId="a0">
     <w:name w:val="Default Paragraph Font"/>
@@ -556,6 +1834,60 @@
     <w:semiHidden/>
     <w:unhideWhenUsed/>
   </w:style>
+  <w:style w:type="table" w:customStyle="1" w:styleId="TableGrid">
+    <w:name w:val="TableGrid"/>
+    <w:rsid w:val="005E655C"/>
+    <w:pPr>
+      <w:spacing w:after="0" w:line="240" w:lineRule="auto"/>
+    </w:pPr>
+    <w:rPr>
+      <w:rFonts w:eastAsiaTheme="minorEastAsia"/>
+      <w:lang w:eastAsia="ru-RU"/>
+    </w:rPr>
+    <w:tblPr>
+      <w:tblCellMar>
+        <w:top w:w="0" w:type="dxa"/>
+        <w:left w:w="0" w:type="dxa"/>
+        <w:bottom w:w="0" w:type="dxa"/>
+        <w:right w:w="0" w:type="dxa"/>
+      </w:tblCellMar>
+    </w:tblPr>
+  </w:style>
+  <w:style w:type="paragraph" w:customStyle="1" w:styleId="Default">
+    <w:name w:val="Default"/>
+    <w:rsid w:val="00CB642D"/>
+    <w:pPr>
+      <w:autoSpaceDE w:val="0"/>
+      <w:autoSpaceDN w:val="0"/>
+      <w:adjustRightInd w:val="0"/>
+      <w:spacing w:after="0" w:line="240" w:lineRule="auto"/>
+    </w:pPr>
+    <w:rPr>
+      <w:rFonts w:ascii="Times New Roman" w:hAnsi="Times New Roman" w:cs="Times New Roman"/>
+      <w:color w:val="000000"/>
+      <w:sz w:val="24"/>
+      <w:szCs w:val="24"/>
+    </w:rPr>
+  </w:style>
+  <w:style w:type="table" w:styleId="a3">
+    <w:name w:val="Table Grid"/>
+    <w:basedOn w:val="a1"/>
+    <w:uiPriority w:val="39"/>
+    <w:rsid w:val="00EC2BB4"/>
+    <w:pPr>
+      <w:spacing w:after="0" w:line="240" w:lineRule="auto"/>
+    </w:pPr>
+    <w:tblPr>
+      <w:tblBorders>
+        <w:top w:val="single" w:sz="4" w:space="0" w:color="auto"/>
+        <w:left w:val="single" w:sz="4" w:space="0" w:color="auto"/>
+        <w:bottom w:val="single" w:sz="4" w:space="0" w:color="auto"/>
+        <w:right w:val="single" w:sz="4" w:space="0" w:color="auto"/>
+        <w:insideH w:val="single" w:sz="4" w:space="0" w:color="auto"/>
+        <w:insideV w:val="single" w:sz="4" w:space="0" w:color="auto"/>
+      </w:tblBorders>
+    </w:tblPr>
+  </w:style>
 </w:styles>
 </file>
 
@@ -576,7 +1908,7 @@
         <a:srgbClr val="E7E6E6"/>
       </a:lt2>
       <a:accent1>
-        <a:srgbClr val="5B9BD5"/>
+        <a:srgbClr val="4472C4"/>
       </a:accent1>
       <a:accent2>
         <a:srgbClr val="ED7D31"/>
@@ -588,7 +1920,7 @@
         <a:srgbClr val="FFC000"/>
       </a:accent4>
       <a:accent5>
-        <a:srgbClr val="4472C4"/>
+        <a:srgbClr val="5B9BD5"/>
       </a:accent5>
       <a:accent6>
         <a:srgbClr val="70AD47"/>
@@ -635,6 +1967,23 @@
         <a:font script="Viet" typeface="Times New Roman"/>
         <a:font script="Uigh" typeface="Microsoft Uighur"/>
         <a:font script="Geor" typeface="Sylfaen"/>
+        <a:font script="Armn" typeface="Arial"/>
+        <a:font script="Bugi" typeface="Leelawadee UI"/>
+        <a:font script="Bopo" typeface="Microsoft JhengHei"/>
+        <a:font script="Java" typeface="Javanese Text"/>
+        <a:font script="Lisu" typeface="Segoe UI"/>
+        <a:font script="Mymr" typeface="Myanmar Text"/>
+        <a:font script="Nkoo" typeface="Ebrima"/>
+        <a:font script="Olck" typeface="Nirmala UI"/>
+        <a:font script="Osma" typeface="Ebrima"/>
+        <a:font script="Phag" typeface="Phagspa"/>
+        <a:font script="Syrn" typeface="Estrangelo Edessa"/>
+        <a:font script="Syrj" typeface="Estrangelo Edessa"/>
+        <a:font script="Syre" typeface="Estrangelo Edessa"/>
+        <a:font script="Sora" typeface="Nirmala UI"/>
+        <a:font script="Tale" typeface="Microsoft Tai Le"/>
+        <a:font script="Talu" typeface="Microsoft New Tai Lue"/>
+        <a:font script="Tfng" typeface="Ebrima"/>
       </a:majorFont>
       <a:minorFont>
         <a:latin typeface="Calibri" panose="020F0502020204030204"/>
@@ -670,6 +2019,23 @@
         <a:font script="Viet" typeface="Arial"/>
         <a:font script="Uigh" typeface="Microsoft Uighur"/>
         <a:font script="Geor" typeface="Sylfaen"/>
+        <a:font script="Armn" typeface="Arial"/>
+        <a:font script="Bugi" typeface="Leelawadee UI"/>
+        <a:font script="Bopo" typeface="Microsoft JhengHei"/>
+        <a:font script="Java" typeface="Javanese Text"/>
+        <a:font script="Lisu" typeface="Segoe UI"/>
+        <a:font script="Mymr" typeface="Myanmar Text"/>
+        <a:font script="Nkoo" typeface="Ebrima"/>
+        <a:font script="Olck" typeface="Nirmala UI"/>
+        <a:font script="Osma" typeface="Ebrima"/>
+        <a:font script="Phag" typeface="Phagspa"/>
+        <a:font script="Syrn" typeface="Estrangelo Edessa"/>
+        <a:font script="Syrj" typeface="Estrangelo Edessa"/>
+        <a:font script="Syre" typeface="Estrangelo Edessa"/>
+        <a:font script="Sora" typeface="Nirmala UI"/>
+        <a:font script="Tale" typeface="Microsoft Tai Le"/>
+        <a:font script="Talu" typeface="Microsoft New Tai Lue"/>
+        <a:font script="Tfng" typeface="Ebrima"/>
       </a:minorFont>
     </a:fontScheme>
     <a:fmtScheme name="Стандартная">

</xml_diff>